<commit_message>
Home page work almost done
The format of the fonts in blocks needs further edit.
</commit_message>
<xml_diff>
--- a/WED Assignment/color_schema.docx
+++ b/WED Assignment/color_schema.docx
@@ -21,14 +21,47 @@
       </w:r>
       <w:proofErr w:type="spellEnd"/>
       <w:r>
-        <w:t xml:space="preserve"> : c0120b</w:t>
+        <w:t xml:space="preserve"> (red)</w:t>
+      </w:r>
+      <w:r>
+        <w:t xml:space="preserve"> : </w:t>
+      </w:r>
+      <w:r>
+        <w:t>#</w:t>
+      </w:r>
+      <w:r>
+        <w:t>c0120b</w:t>
       </w:r>
     </w:p>
     <w:p>
       <w:r>
         <w:t>Captain America : #20346f</w:t>
       </w:r>
+    </w:p>
+    <w:p>
+      <w:r>
+        <w:t>Iron man : #</w:t>
+      </w:r>
+      <w:r>
+        <w:t>771414</w:t>
+      </w:r>
+    </w:p>
+    <w:p>
+      <w:r>
+        <w:t>Hulk : #</w:t>
+      </w:r>
+      <w:r>
+        <w:t>158202</w:t>
+      </w:r>
+    </w:p>
+    <w:p>
+      <w:r>
+        <w:t xml:space="preserve">Thor : </w:t>
+      </w:r>
       <w:bookmarkStart w:id="0" w:name="_GoBack"/>
+      <w:r>
+        <w:t>#b80000</w:t>
+      </w:r>
       <w:bookmarkEnd w:id="0"/>
     </w:p>
     <w:sectPr>

</xml_diff>